<commit_message>
add float formaula support at p_5_f1
</commit_message>
<xml_diff>
--- a/src/ReadMe.docx
+++ b/src/ReadMe.docx
@@ -58,8 +58,6 @@
         </w:rPr>
         <w:t xml:space="preserve"> http://mirrors.aliyun.com/pypi/simple/   --trusted-host mirrors.aliyun.com</w:t>
       </w:r>
-      <w:bookmarkStart w:id="0" w:name="_GoBack"/>
-      <w:bookmarkEnd w:id="0"/>
     </w:p>
     <w:p>
       <w:r>
@@ -106,13 +104,207 @@
     <w:p/>
     <w:p>
       <w:r>
+        <w:t xml:space="preserve">Install </w:t>
+      </w:r>
+      <w:proofErr w:type="spellStart"/>
+      <w:r>
+        <w:t>docx</w:t>
+      </w:r>
+      <w:proofErr w:type="spellEnd"/>
+      <w:r>
+        <w:t xml:space="preserve"> template</w:t>
+      </w:r>
+    </w:p>
+    <w:p>
+      <w:pPr>
+        <w:rPr>
+          <w:b/>
+          <w:sz w:val="32"/>
+          <w:szCs w:val="32"/>
+        </w:rPr>
+      </w:pPr>
+      <w:r>
+        <w:rPr>
+          <w:b/>
+          <w:sz w:val="32"/>
+          <w:szCs w:val="32"/>
+        </w:rPr>
+        <w:t xml:space="preserve">C:\Users\cxzhang&gt;C:\Users\cxzhang\AppData\Local\Programs\Python\Python37\Scripts\pip.exe install </w:t>
+      </w:r>
+      <w:proofErr w:type="spellStart"/>
+      <w:r>
+        <w:rPr>
+          <w:b/>
+          <w:sz w:val="32"/>
+          <w:szCs w:val="32"/>
+        </w:rPr>
+        <w:t>docxtpl</w:t>
+      </w:r>
+      <w:proofErr w:type="spellEnd"/>
+      <w:r>
+        <w:rPr>
+          <w:b/>
+          <w:sz w:val="32"/>
+          <w:szCs w:val="32"/>
+        </w:rPr>
+        <w:t xml:space="preserve"> -</w:t>
+      </w:r>
+      <w:proofErr w:type="spellStart"/>
+      <w:r>
+        <w:rPr>
+          <w:b/>
+          <w:sz w:val="32"/>
+          <w:szCs w:val="32"/>
+        </w:rPr>
+        <w:t>i</w:t>
+      </w:r>
+      <w:proofErr w:type="spellEnd"/>
+      <w:r>
+        <w:rPr>
+          <w:b/>
+          <w:sz w:val="32"/>
+          <w:szCs w:val="32"/>
+        </w:rPr>
+        <w:t xml:space="preserve"> http://mirrors.aliyun.com/pypi/simple/   --trusted-host mirrors.aliyun.com</w:t>
+      </w:r>
+    </w:p>
+    <w:p>
+      <w:r>
         <w:rPr>
           <w:noProof/>
         </w:rPr>
-        <w:t>c</w:t>
+        <w:lastRenderedPageBreak/>
+        <w:drawing>
+          <wp:inline distT="0" distB="0" distL="0" distR="0" wp14:anchorId="69F23541" wp14:editId="34AF6E57">
+            <wp:extent cx="8229600" cy="5260769"/>
+            <wp:effectExtent l="0" t="0" r="0" b="0"/>
+            <wp:docPr id="2" name="Picture 2"/>
+            <wp:cNvGraphicFramePr>
+              <a:graphicFrameLocks xmlns:a="http://schemas.openxmlformats.org/drawingml/2006/main" noChangeAspect="1"/>
+            </wp:cNvGraphicFramePr>
+            <a:graphic xmlns:a="http://schemas.openxmlformats.org/drawingml/2006/main">
+              <a:graphicData uri="http://schemas.openxmlformats.org/drawingml/2006/picture">
+                <pic:pic xmlns:pic="http://schemas.openxmlformats.org/drawingml/2006/picture">
+                  <pic:nvPicPr>
+                    <pic:cNvPr id="1" name=""/>
+                    <pic:cNvPicPr/>
+                  </pic:nvPicPr>
+                  <pic:blipFill>
+                    <a:blip r:embed="rId5"/>
+                    <a:stretch>
+                      <a:fillRect/>
+                    </a:stretch>
+                  </pic:blipFill>
+                  <pic:spPr>
+                    <a:xfrm>
+                      <a:off x="0" y="0"/>
+                      <a:ext cx="8239897" cy="5267352"/>
+                    </a:xfrm>
+                    <a:prstGeom prst="rect">
+                      <a:avLst/>
+                    </a:prstGeom>
+                  </pic:spPr>
+                </pic:pic>
+              </a:graphicData>
+            </a:graphic>
+          </wp:inline>
+        </w:drawing>
       </w:r>
     </w:p>
-    <w:p/>
+    <w:p>
+      <w:r>
+        <w:lastRenderedPageBreak/>
+        <w:t>Install PIL</w:t>
+      </w:r>
+    </w:p>
+    <w:p>
+      <w:pPr>
+        <w:rPr>
+          <w:b/>
+          <w:sz w:val="32"/>
+          <w:szCs w:val="32"/>
+        </w:rPr>
+      </w:pPr>
+      <w:r>
+        <w:rPr>
+          <w:b/>
+          <w:sz w:val="32"/>
+          <w:szCs w:val="32"/>
+        </w:rPr>
+        <w:t>C:\Users\cxzhang&gt;C:\Users\cxzhang\AppData\Local\Programs\Python\Python37\Scripts\pip.exe install python-resize-image -</w:t>
+      </w:r>
+      <w:proofErr w:type="spellStart"/>
+      <w:r>
+        <w:rPr>
+          <w:b/>
+          <w:sz w:val="32"/>
+          <w:szCs w:val="32"/>
+        </w:rPr>
+        <w:t>i</w:t>
+      </w:r>
+      <w:proofErr w:type="spellEnd"/>
+      <w:r>
+        <w:rPr>
+          <w:b/>
+          <w:sz w:val="32"/>
+          <w:szCs w:val="32"/>
+        </w:rPr>
+        <w:t xml:space="preserve"> http://mirrors.aliyun.com/pypi/simple/   --trusted-host mirrors.aliyun.com</w:t>
+      </w:r>
+    </w:p>
+    <w:p>
+      <w:pPr>
+        <w:rPr>
+          <w:b/>
+          <w:sz w:val="32"/>
+          <w:szCs w:val="32"/>
+        </w:rPr>
+      </w:pPr>
+      <w:r>
+        <w:rPr>
+          <w:b/>
+          <w:sz w:val="32"/>
+          <w:szCs w:val="32"/>
+        </w:rPr>
+        <w:drawing>
+          <wp:inline distT="0" distB="0" distL="0" distR="0" wp14:anchorId="480E9FB7" wp14:editId="530165EA">
+            <wp:extent cx="8229600" cy="3854450"/>
+            <wp:effectExtent l="0" t="0" r="0" b="0"/>
+            <wp:docPr id="3" name="Picture 3"/>
+            <wp:cNvGraphicFramePr>
+              <a:graphicFrameLocks xmlns:a="http://schemas.openxmlformats.org/drawingml/2006/main" noChangeAspect="1"/>
+            </wp:cNvGraphicFramePr>
+            <a:graphic xmlns:a="http://schemas.openxmlformats.org/drawingml/2006/main">
+              <a:graphicData uri="http://schemas.openxmlformats.org/drawingml/2006/picture">
+                <pic:pic xmlns:pic="http://schemas.openxmlformats.org/drawingml/2006/picture">
+                  <pic:nvPicPr>
+                    <pic:cNvPr id="1" name=""/>
+                    <pic:cNvPicPr/>
+                  </pic:nvPicPr>
+                  <pic:blipFill>
+                    <a:blip r:embed="rId6"/>
+                    <a:stretch>
+                      <a:fillRect/>
+                    </a:stretch>
+                  </pic:blipFill>
+                  <pic:spPr>
+                    <a:xfrm>
+                      <a:off x="0" y="0"/>
+                      <a:ext cx="8229600" cy="3854450"/>
+                    </a:xfrm>
+                    <a:prstGeom prst="rect">
+                      <a:avLst/>
+                    </a:prstGeom>
+                  </pic:spPr>
+                </pic:pic>
+              </a:graphicData>
+            </a:graphic>
+          </wp:inline>
+        </w:drawing>
+      </w:r>
+      <w:bookmarkStart w:id="0" w:name="_GoBack"/>
+      <w:bookmarkEnd w:id="0"/>
+    </w:p>
     <w:sectPr>
       <w:pgSz w:w="15840" w:h="12240" w:orient="landscape"/>
       <w:pgMar w:top="1800" w:right="1440" w:bottom="1800" w:left="1440" w:header="720" w:footer="720" w:gutter="0"/>

</xml_diff>